<commit_message>
Replacing 'network analysis' with 'committer collaboration analysis'
</commit_message>
<xml_diff>
--- a/Thesis/Chapter5/Raw/Figures/c5MiningAnalysisToolchain.docx
+++ b/Thesis/Chapter5/Raw/Figures/c5MiningAnalysisToolchain.docx
@@ -2,10 +2,14 @@
 <file path=word/document.xml><?xml version="1.0" encoding="utf-8"?>
 <w:document xmlns:wpc="http://schemas.microsoft.com/office/word/2010/wordprocessingCanvas" xmlns:mc="http://schemas.openxmlformats.org/markup-compatibility/2006" xmlns:o="urn:schemas-microsoft-com:office:office" xmlns:r="http://schemas.openxmlformats.org/officeDocument/2006/relationships" xmlns:m="http://schemas.openxmlformats.org/officeDocument/2006/math" xmlns:v="urn:schemas-microsoft-com:vml" xmlns:wp14="http://schemas.microsoft.com/office/word/2010/wordprocessingDrawing" xmlns:wp="http://schemas.openxmlformats.org/drawingml/2006/wordprocessingDrawing" xmlns:w10="urn:schemas-microsoft-com:office:word" xmlns:w="http://schemas.openxmlformats.org/wordprocessingml/2006/main" xmlns:w14="http://schemas.microsoft.com/office/word/2010/wordml" xmlns:wpg="http://schemas.microsoft.com/office/word/2010/wordprocessingGroup" xmlns:wpi="http://schemas.microsoft.com/office/word/2010/wordprocessingInk" xmlns:wne="http://schemas.microsoft.com/office/word/2006/wordml" xmlns:wps="http://schemas.microsoft.com/office/word/2010/wordprocessingShape" mc:Ignorable="w14 wp14">
   <w:body>
+    <w:bookmarkStart w:id="0" w:name="_GoBack"/>
+    <w:bookmarkEnd w:id="0"/>
     <w:p>
-      <w:bookmarkStart w:id="0" w:name="_GoBack"/>
-      <w:bookmarkEnd w:id="0"/>
       <w:r>
+        <w:rPr>
+          <w:noProof/>
+          <w:lang w:eastAsia="en-GB"/>
+        </w:rPr>
         <mc:AlternateContent>
           <mc:Choice Requires="wps">
             <w:drawing>
@@ -124,6 +128,10 @@
         </mc:AlternateContent>
       </w:r>
       <w:r>
+        <w:rPr>
+          <w:noProof/>
+          <w:lang w:eastAsia="en-GB"/>
+        </w:rPr>
         <mc:AlternateContent>
           <mc:Choice Requires="wps">
             <w:drawing>
@@ -242,6 +250,10 @@
         </mc:AlternateContent>
       </w:r>
       <w:r>
+        <w:rPr>
+          <w:noProof/>
+          <w:lang w:eastAsia="en-GB"/>
+        </w:rPr>
         <mc:AlternateContent>
           <mc:Choice Requires="wps">
             <w:drawing>
@@ -361,6 +373,10 @@
         </mc:AlternateContent>
       </w:r>
       <w:r>
+        <w:rPr>
+          <w:noProof/>
+          <w:lang w:eastAsia="en-GB"/>
+        </w:rPr>
         <mc:AlternateContent>
           <mc:Choice Requires="wps">
             <w:drawing>
@@ -474,6 +490,10 @@
         </mc:AlternateContent>
       </w:r>
       <w:r>
+        <w:rPr>
+          <w:noProof/>
+          <w:lang w:eastAsia="en-GB"/>
+        </w:rPr>
         <mc:AlternateContent>
           <mc:Choice Requires="wps">
             <w:drawing>
@@ -587,6 +607,10 @@
         </mc:AlternateContent>
       </w:r>
       <w:r>
+        <w:rPr>
+          <w:noProof/>
+          <w:lang w:eastAsia="en-GB"/>
+        </w:rPr>
         <mc:AlternateContent>
           <mc:Choice Requires="wps">
             <w:drawing>
@@ -700,6 +724,10 @@
         </mc:AlternateContent>
       </w:r>
       <w:r>
+        <w:rPr>
+          <w:noProof/>
+          <w:lang w:eastAsia="en-GB"/>
+        </w:rPr>
         <mc:AlternateContent>
           <mc:Choice Requires="wps">
             <w:drawing>
@@ -773,7 +801,19 @@
                                 <w:sz w:val="28"/>
                                 <w:szCs w:val="28"/>
                               </w:rPr>
-                              <w:t>NETWORK ANALYSIS</w:t>
+                              <w:t>COLLABORATION</w:t>
+                            </w:r>
+                            <w:r>
+                              <w:rPr>
+                                <w:rFonts w:asciiTheme="minorHAnsi" w:hAnsi="Calibri" w:cstheme="minorBidi"/>
+                                <w:b/>
+                                <w:bCs/>
+                                <w:color w:val="7F7F7F" w:themeColor="text1" w:themeTint="80"/>
+                                <w:kern w:val="24"/>
+                                <w:sz w:val="28"/>
+                                <w:szCs w:val="28"/>
+                              </w:rPr>
+                              <w:t xml:space="preserve"> ANALYSIS</w:t>
                             </w:r>
                           </w:p>
                         </w:txbxContent>
@@ -808,7 +848,19 @@
                           <w:sz w:val="28"/>
                           <w:szCs w:val="28"/>
                         </w:rPr>
-                        <w:t>NETWORK ANALYSIS</w:t>
+                        <w:t>COLLABORATION</w:t>
+                      </w:r>
+                      <w:r>
+                        <w:rPr>
+                          <w:rFonts w:asciiTheme="minorHAnsi" w:hAnsi="Calibri" w:cstheme="minorBidi"/>
+                          <w:b/>
+                          <w:bCs/>
+                          <w:color w:val="7F7F7F" w:themeColor="text1" w:themeTint="80"/>
+                          <w:kern w:val="24"/>
+                          <w:sz w:val="28"/>
+                          <w:szCs w:val="28"/>
+                        </w:rPr>
+                        <w:t xml:space="preserve"> ANALYSIS</w:t>
                       </w:r>
                     </w:p>
                   </w:txbxContent>
@@ -819,6 +871,10 @@
         </mc:AlternateContent>
       </w:r>
       <w:r>
+        <w:rPr>
+          <w:noProof/>
+          <w:lang w:eastAsia="en-GB"/>
+        </w:rPr>
         <mc:AlternateContent>
           <mc:Choice Requires="wps">
             <w:drawing>
@@ -886,7 +942,17 @@
                                 <w:color w:val="1F497D" w:themeColor="text2"/>
                                 <w:kern w:val="24"/>
                               </w:rPr>
-                              <w:t>COMMITTER-FOCUSED SOCIAL NETWORK ANALYSIS</w:t>
+                              <w:t>COMMITTER-FOCUSED COLLABORATION</w:t>
+                            </w:r>
+                            <w:r>
+                              <w:rPr>
+                                <w:rFonts w:asciiTheme="minorHAnsi" w:hAnsi="Calibri" w:cstheme="minorBidi"/>
+                                <w:b/>
+                                <w:bCs/>
+                                <w:color w:val="1F497D" w:themeColor="text2"/>
+                                <w:kern w:val="24"/>
+                              </w:rPr>
+                              <w:t xml:space="preserve"> ANALYSIS</w:t>
                             </w:r>
                           </w:p>
                         </w:txbxContent>
@@ -917,7 +983,17 @@
                           <w:color w:val="1F497D" w:themeColor="text2"/>
                           <w:kern w:val="24"/>
                         </w:rPr>
-                        <w:t>COMMITTER-FOCUSED SOCIAL NETWORK ANALYSIS</w:t>
+                        <w:t>COMMITTER-FOCUSED COLLABORATION</w:t>
+                      </w:r>
+                      <w:r>
+                        <w:rPr>
+                          <w:rFonts w:asciiTheme="minorHAnsi" w:hAnsi="Calibri" w:cstheme="minorBidi"/>
+                          <w:b/>
+                          <w:bCs/>
+                          <w:color w:val="1F497D" w:themeColor="text2"/>
+                          <w:kern w:val="24"/>
+                        </w:rPr>
+                        <w:t xml:space="preserve"> ANALYSIS</w:t>
                       </w:r>
                     </w:p>
                   </w:txbxContent>
@@ -928,6 +1004,10 @@
         </mc:AlternateContent>
       </w:r>
       <w:r>
+        <w:rPr>
+          <w:noProof/>
+          <w:lang w:eastAsia="en-GB"/>
+        </w:rPr>
         <mc:AlternateContent>
           <mc:Choice Requires="wps">
             <w:drawing>
@@ -998,6 +1078,10 @@
         </mc:AlternateContent>
       </w:r>
       <w:r>
+        <w:rPr>
+          <w:noProof/>
+          <w:lang w:eastAsia="en-GB"/>
+        </w:rPr>
         <mc:AlternateContent>
           <mc:Choice Requires="wps">
             <w:drawing>
@@ -1065,7 +1149,27 @@
                                 <w:color w:val="1F497D" w:themeColor="text2"/>
                                 <w:kern w:val="24"/>
                               </w:rPr>
-                              <w:t>PROJECT-FOCUSED NETWORK ANALYSIS</w:t>
+                              <w:t xml:space="preserve">PROJECT-FOCUSED </w:t>
+                            </w:r>
+                            <w:r>
+                              <w:rPr>
+                                <w:rFonts w:asciiTheme="minorHAnsi" w:hAnsi="Calibri" w:cstheme="minorBidi"/>
+                                <w:b/>
+                                <w:bCs/>
+                                <w:color w:val="1F497D" w:themeColor="text2"/>
+                                <w:kern w:val="24"/>
+                              </w:rPr>
+                              <w:t>COLLABORATION</w:t>
+                            </w:r>
+                            <w:r>
+                              <w:rPr>
+                                <w:rFonts w:asciiTheme="minorHAnsi" w:hAnsi="Calibri" w:cstheme="minorBidi"/>
+                                <w:b/>
+                                <w:bCs/>
+                                <w:color w:val="1F497D" w:themeColor="text2"/>
+                                <w:kern w:val="24"/>
+                              </w:rPr>
+                              <w:t xml:space="preserve"> ANALYSIS</w:t>
                             </w:r>
                           </w:p>
                         </w:txbxContent>
@@ -1096,7 +1200,27 @@
                           <w:color w:val="1F497D" w:themeColor="text2"/>
                           <w:kern w:val="24"/>
                         </w:rPr>
-                        <w:t>PROJECT-FOCUSED NETWORK ANALYSIS</w:t>
+                        <w:t xml:space="preserve">PROJECT-FOCUSED </w:t>
+                      </w:r>
+                      <w:r>
+                        <w:rPr>
+                          <w:rFonts w:asciiTheme="minorHAnsi" w:hAnsi="Calibri" w:cstheme="minorBidi"/>
+                          <w:b/>
+                          <w:bCs/>
+                          <w:color w:val="1F497D" w:themeColor="text2"/>
+                          <w:kern w:val="24"/>
+                        </w:rPr>
+                        <w:t>COLLABORATION</w:t>
+                      </w:r>
+                      <w:r>
+                        <w:rPr>
+                          <w:rFonts w:asciiTheme="minorHAnsi" w:hAnsi="Calibri" w:cstheme="minorBidi"/>
+                          <w:b/>
+                          <w:bCs/>
+                          <w:color w:val="1F497D" w:themeColor="text2"/>
+                          <w:kern w:val="24"/>
+                        </w:rPr>
+                        <w:t xml:space="preserve"> ANALYSIS</w:t>
                       </w:r>
                     </w:p>
                   </w:txbxContent>
@@ -1107,6 +1231,10 @@
         </mc:AlternateContent>
       </w:r>
       <w:r>
+        <w:rPr>
+          <w:noProof/>
+          <w:lang w:eastAsia="en-GB"/>
+        </w:rPr>
         <mc:AlternateContent>
           <mc:Choice Requires="wps">
             <w:drawing>
@@ -1226,6 +1354,10 @@
         </mc:AlternateContent>
       </w:r>
       <w:r>
+        <w:rPr>
+          <w:noProof/>
+          <w:lang w:eastAsia="en-GB"/>
+        </w:rPr>
         <mc:AlternateContent>
           <mc:Choice Requires="wps">
             <w:drawing>
@@ -1292,6 +1424,10 @@
         </mc:AlternateContent>
       </w:r>
       <w:r>
+        <w:rPr>
+          <w:noProof/>
+          <w:lang w:eastAsia="en-GB"/>
+        </w:rPr>
         <mc:AlternateContent>
           <mc:Choice Requires="wps">
             <w:drawing>
@@ -1414,6 +1550,10 @@
         </mc:AlternateContent>
       </w:r>
       <w:r>
+        <w:rPr>
+          <w:noProof/>
+          <w:lang w:eastAsia="en-GB"/>
+        </w:rPr>
         <mc:AlternateContent>
           <mc:Choice Requires="wps">
             <w:drawing>
@@ -1532,6 +1672,10 @@
         </mc:AlternateContent>
       </w:r>
       <w:r>
+        <w:rPr>
+          <w:noProof/>
+          <w:lang w:eastAsia="en-GB"/>
+        </w:rPr>
         <mc:AlternateContent>
           <mc:Choice Requires="wps">
             <w:drawing>
@@ -1984,6 +2128,7 @@
   <w:style w:type="character" w:default="1" w:styleId="DefaultParagraphFont">
     <w:name w:val="Default Paragraph Font"/>
     <w:uiPriority w:val="1"/>
+    <w:semiHidden/>
     <w:unhideWhenUsed/>
   </w:style>
   <w:style w:type="table" w:default="1" w:styleId="TableNormal">
@@ -2848,6 +2993,7 @@
   <w:style w:type="character" w:default="1" w:styleId="DefaultParagraphFont">
     <w:name w:val="Default Paragraph Font"/>
     <w:uiPriority w:val="1"/>
+    <w:semiHidden/>
     <w:unhideWhenUsed/>
   </w:style>
   <w:style w:type="table" w:default="1" w:styleId="TableNormal">

</xml_diff>